<commit_message>
Ajout note sur word
</commit_message>
<xml_diff>
--- a/Suivi de developpement.docx
+++ b/Suivi de developpement.docx
@@ -1411,6 +1411,140 @@
           <w:lang w:val="fr-FR"/>
         </w:rPr>
         <w:t>Pour le bit de signe, si un seul est à un alors le bit de signe du résultat sera négatif (=1). Sinon le bit de signe sera à 0.</w:t>
+      </w:r>
+    </w:p>
+    <w:p>
+      <w:pPr>
+        <w:tabs>
+          <w:tab w:val="left" w:pos="6393"/>
+        </w:tabs>
+        <w:rPr>
+          <w:lang w:val="fr-FR"/>
+        </w:rPr>
+      </w:pPr>
+    </w:p>
+    <w:p>
+      <w:pPr>
+        <w:tabs>
+          <w:tab w:val="left" w:pos="6393"/>
+        </w:tabs>
+        <w:rPr>
+          <w:lang w:val="fr-FR"/>
+        </w:rPr>
+      </w:pPr>
+    </w:p>
+    <w:p>
+      <w:pPr>
+        <w:tabs>
+          <w:tab w:val="left" w:pos="6393"/>
+        </w:tabs>
+        <w:rPr>
+          <w:b/>
+          <w:bCs/>
+          <w:sz w:val="32"/>
+          <w:szCs w:val="32"/>
+          <w:lang w:val="fr-FR"/>
+        </w:rPr>
+      </w:pPr>
+      <w:r>
+        <w:rPr>
+          <w:b/>
+          <w:bCs/>
+          <w:sz w:val="32"/>
+          <w:szCs w:val="32"/>
+          <w:lang w:val="fr-FR"/>
+        </w:rPr>
+        <w:t xml:space="preserve">Il faut faire un </w:t>
+      </w:r>
+      <w:proofErr w:type="spellStart"/>
+      <w:r>
+        <w:rPr>
+          <w:b/>
+          <w:bCs/>
+          <w:sz w:val="32"/>
+          <w:szCs w:val="32"/>
+          <w:lang w:val="fr-FR"/>
+        </w:rPr>
+        <w:t>ReLu</w:t>
+      </w:r>
+      <w:proofErr w:type="spellEnd"/>
+      <w:r>
+        <w:rPr>
+          <w:b/>
+          <w:bCs/>
+          <w:sz w:val="32"/>
+          <w:szCs w:val="32"/>
+          <w:lang w:val="fr-FR"/>
+        </w:rPr>
+        <w:t xml:space="preserve"> sur le résultat global du </w:t>
+      </w:r>
+      <w:proofErr w:type="spellStart"/>
+      <w:r>
+        <w:rPr>
+          <w:b/>
+          <w:bCs/>
+          <w:sz w:val="32"/>
+          <w:szCs w:val="32"/>
+          <w:lang w:val="fr-FR"/>
+        </w:rPr>
+        <w:t>multiply</w:t>
+      </w:r>
+      <w:proofErr w:type="spellEnd"/>
+      <w:r>
+        <w:rPr>
+          <w:b/>
+          <w:bCs/>
+          <w:sz w:val="32"/>
+          <w:szCs w:val="32"/>
+          <w:lang w:val="fr-FR"/>
+        </w:rPr>
+        <w:t xml:space="preserve"> and </w:t>
+      </w:r>
+      <w:proofErr w:type="spellStart"/>
+      <w:r>
+        <w:rPr>
+          <w:b/>
+          <w:bCs/>
+          <w:sz w:val="32"/>
+          <w:szCs w:val="32"/>
+          <w:lang w:val="fr-FR"/>
+        </w:rPr>
+        <w:t>accumulate</w:t>
+      </w:r>
+      <w:proofErr w:type="spellEnd"/>
+      <w:r>
+        <w:rPr>
+          <w:b/>
+          <w:bCs/>
+          <w:sz w:val="32"/>
+          <w:szCs w:val="32"/>
+          <w:lang w:val="fr-FR"/>
+        </w:rPr>
+        <w:t>.</w:t>
+      </w:r>
+    </w:p>
+    <w:p>
+      <w:pPr>
+        <w:tabs>
+          <w:tab w:val="left" w:pos="6393"/>
+        </w:tabs>
+        <w:rPr>
+          <w:b/>
+          <w:bCs/>
+          <w:sz w:val="32"/>
+          <w:szCs w:val="32"/>
+          <w:lang w:val="fr-FR"/>
+        </w:rPr>
+      </w:pPr>
+      <w:r>
+        <w:rPr>
+          <w:b/>
+          <w:bCs/>
+          <w:sz w:val="32"/>
+          <w:szCs w:val="32"/>
+          <w:lang w:val="fr-FR"/>
+        </w:rPr>
+        <w:t>Il y a une multiplication de l’entrée 1 de la matrice de l’image avec le poids 1 de la mémoire et ainsi de suite jusqu’au poids 784 fois l’entrée 784…</w:t>
       </w:r>
     </w:p>
     <w:p>
@@ -2662,7 +2796,7 @@
   <inkml:trace contextRef="#ctx0" brushRef="#br1" timeOffset="-5480.67">1233 383 24575,'2'139'0,"-7"185"0,-22-162 0,11-81 0,15-78 0,1 0 0,-1-1 0,1 1 0,0 0 0,-1-1 0,1 1 0,1 0 0,-1-1 0,0 1 0,1 0 0,-1-1 0,1 1 0,0 0 0,0-1 0,1 3 0,-1-3 0,1-1 0,-1 1 0,1-1 0,-1 0 0,1 0 0,0 0 0,-1 0 0,1 0 0,0 0 0,-1 0 0,1 0 0,0-1 0,0 1 0,0-1 0,0 0 0,0 1 0,0-1 0,0 0 0,0 0 0,0 0 0,2 0 0,28-3 0,0 0 0,31-9 0,31-3 0,494-2 0,-429 18 0,-82-1 0,1055 13 0,-1031-13 0,63 4 0,-70 14 0,-4-1 0,266 30 0,-33-4 0,-274-38 0,1-2 0,72-4 0,-118 0 0,0 0 0,0 0 0,1 0 0,-2 0 0,1-1 0,0 0 0,0 0 0,0 0 0,-1 0 0,1 0 0,-1-1 0,0 0 0,0 1 0,0-1 0,0 0 0,0-1 0,0 1 0,-1 0 0,0-1 0,0 1 0,0-1 0,0 0 0,0 0 0,2-7 0,1-7 0,0 1 0,-1-1 0,-1 0 0,2-27 0,-2-31 0,-3-1 0,-3 1 0,-15-88 0,-66-223 0,82 378 0,0-1 0,-1 2 0,-1-1 0,1 0 0,-2 1 0,-7-13 0,10 18 0,0 0 0,-1 0 0,0 1 0,1-1 0,-1 1 0,0-1 0,0 1 0,0 0 0,-1 0 0,1 1 0,0-1 0,-1 1 0,1-1 0,-1 1 0,1 0 0,-1 1 0,0-1 0,1 0 0,-8 1 0,-20 1 0,-1 2 0,1 1 0,-33 8 0,-42 6 0,-586 40 0,-288-45 0,647-15 0,185 0 0,-174 5 0,232 5 54,-91 20 0,100-13-790,-135 7-1,191-21-6089</inkml:trace>
   <inkml:trace contextRef="#ctx0" brushRef="#br1" timeOffset="14099.47">2378 792 24575,'-3'3'0,"2"5"0,1 5 0,3 4 0,1 2 0,0 6 0,-1 3 0,-1-1 0,0 0 0,-2-4-8191</inkml:trace>
   <inkml:trace contextRef="#ctx0" brushRef="#br1" timeOffset="14443.82">2363 557 24575</inkml:trace>
-  <inkml:trace contextRef="#ctx0" brushRef="#br1" timeOffset="15241.85">2524 661 24575,'1'12'0,"0"-1"0,1 1 0,1 0 0,5 17 0,2 7 0,3 17 0,-13-52 0,0-1 0,0 0 0,0 0 0,0 1 0,0-1 0,0 0 0,0 1 0,0-1 0,0 0 0,0 0 0,0 1 0,0-1 0,0 0 0,1 0 0,-1 1 0,0-1 0,0 0 0,0 0 0,0 0 0,1 1 0,-1-1 0,0 0 0,0 0 0,0 0 0,1 0 0,-1 1 0,0-1 0,0 0 0,1 0 0,-1 0 0,0 0 0,0 0 0,1 0 0,-1 0 0,0 0 0,0 0 0,1 0 0,-1 0 0,1 0 0,7-10 0,7-24 0,-13 30 0,1-4 0,21-46 0,-22 51 0,0-1 0,1 1 0,-1-1 0,0 1 0,1 0 0,0 0 0,0 0 0,0 0 0,0 1 0,0-1 0,7-3 0,-9 5 0,1 1 0,-1-1 0,0 1 0,1 0 0,-1-1 0,1 1 0,-1 0 0,1 0 0,-1 0 0,1 0 0,-1 0 0,0 0 0,1 1 0,-1-1 0,1 0 0,-1 1 0,1-1 0,-1 1 0,0-1 0,1 1 0,-1 0 0,0-1 0,0 1 0,0 0 0,1 0 0,-1 0 0,0 0 0,0 0 0,0 0 0,-1 0 0,1 1 0,0-1 0,0 0 0,0 0 0,0 2 0,2 4 0,1 0 0,-1 0 0,-1 0 0,1 1 0,1 10 0,5 43 0,-2 1 0,-1 62 0,-7-176-1365,1 15-5461</inkml:trace>
+  <inkml:trace contextRef="#ctx0" brushRef="#br1" timeOffset="15241.84">2524 661 24575,'1'12'0,"0"-1"0,1 1 0,1 0 0,5 17 0,2 7 0,3 17 0,-13-52 0,0-1 0,0 0 0,0 0 0,0 1 0,0-1 0,0 0 0,0 1 0,0-1 0,0 0 0,0 0 0,0 1 0,0-1 0,0 0 0,1 0 0,-1 1 0,0-1 0,0 0 0,0 0 0,0 0 0,1 1 0,-1-1 0,0 0 0,0 0 0,0 0 0,1 0 0,-1 1 0,0-1 0,0 0 0,1 0 0,-1 0 0,0 0 0,0 0 0,1 0 0,-1 0 0,0 0 0,0 0 0,1 0 0,-1 0 0,1 0 0,7-10 0,7-24 0,-13 30 0,1-4 0,21-46 0,-22 51 0,0-1 0,1 1 0,-1-1 0,0 1 0,1 0 0,0 0 0,0 0 0,0 0 0,0 1 0,0-1 0,7-3 0,-9 5 0,1 1 0,-1-1 0,0 1 0,1 0 0,-1-1 0,1 1 0,-1 0 0,1 0 0,-1 0 0,1 0 0,-1 0 0,0 0 0,1 1 0,-1-1 0,1 0 0,-1 1 0,1-1 0,-1 1 0,0-1 0,1 1 0,-1 0 0,0-1 0,0 1 0,0 0 0,1 0 0,-1 0 0,0 0 0,0 0 0,0 0 0,-1 0 0,1 1 0,0-1 0,0 0 0,0 0 0,0 2 0,2 4 0,1 0 0,-1 0 0,-1 0 0,1 1 0,1 10 0,5 43 0,-2 1 0,-1 62 0,-7-176-1365,1 15-5461</inkml:trace>
   <inkml:trace contextRef="#ctx0" brushRef="#br1" timeOffset="15742.97">2863 337 24575,'3'3'0,"5"10"0,2 18 0,1 17 0,-1 15 0,-2 4 0,2 0 0,0-2 0,-2-7 0,0-4 0,-1-4 0,-2-6 0,-2-8 0,-1-5 0,-1-5 0,-1-10 0,0-7-8191</inkml:trace>
   <inkml:trace contextRef="#ctx0" brushRef="#br1" timeOffset="16149.12">2951 791 24575,'3'-2'0,"5"-1"0,9 0 0,5-5 0,2 0 0,1 0 0,0 0 0,-3 1-8191</inkml:trace>
   <inkml:trace contextRef="#ctx0" brushRef="#br2" timeOffset="8581.02">4845 134 24575,'27'107'0,"-5"1"0,-4 0 0,5 159 0,-24 193 0,1-445 0,1 0 0,0-1 0,1 1 0,1 0 0,8 26 0,-10-36 0,1 0 0,1-1 0,-1 1 0,1-1 0,-1 1 0,1-1 0,0 0 0,1 0 0,-1-1 0,1 1 0,0 0 0,-1-1 0,2 0 0,-1 0 0,0 0 0,1-1 0,-1 1 0,1-1 0,-1 0 0,9 2 0,21 2 0,1-1 0,-1-2 0,1-1 0,55-4 0,1 0 0,531 23 0,663-29 0,-1090 4 0,265 30 0,9 27 0,1-27 0,-433-25 0,369-4 0,-401 3 0,0 0 0,1-1 0,-1 1 0,0-1 0,0-1 0,1 1 0,4-3 0,-8 3 0,1 0 0,-1-1 0,1 0 0,-1 1 0,0-1 0,0 0 0,0 0 0,0 0 0,0 0 0,0-1 0,-1 1 0,1 0 0,-1-1 0,0 1 0,2-5 0,6-20 0,-2 1 0,-1-1 0,-1-1 0,3-49 0,-6 53 0,13-643 0,-16 537 0,1 120 0,0-1 0,0 1 0,-1 0 0,-1 0 0,0 0 0,-4-14 0,4 20 0,0 1 0,0-1 0,0 1 0,0-1 0,0 1 0,-1 0 0,1 0 0,-1 0 0,0 0 0,0 1 0,0-1 0,0 1 0,-1-1 0,1 1 0,-1 0 0,1 1 0,-1-1 0,0 1 0,-5-2 0,-15-3 0,-1 1 0,1 1 0,-42 0 0,48 2 0,-238-11 2,-302-25-685,265 6 548,-166-16 104,-1 22 60,273 26 94,-165-9 436,-446-39-423,691 43-136,-143-25 0,14 0 0,141 23 0,-120 6 0,192 3-1365,4 2-5461</inkml:trace>
@@ -2726,7 +2860,7 @@
   </inkml:definitions>
   <inkml:trace contextRef="#ctx0" brushRef="#br0">16 456 24575,'-3'3'0,"2"5"0,1 5 0,3 4 0,1 2 0,0 6 0,-1 3 0,-1-1 0,0 0 0,-2-4-8191</inkml:trace>
   <inkml:trace contextRef="#ctx0" brushRef="#br0" timeOffset="344.34">1 221 24575</inkml:trace>
-  <inkml:trace contextRef="#ctx0" brushRef="#br0" timeOffset="1142.37">162 325 24575,'1'12'0,"0"-1"0,1 1 0,1 0 0,5 17 0,2 7 0,3 17 0,-13-52 0,0-1 0,0 0 0,0 0 0,0 1 0,0-1 0,0 0 0,0 1 0,0-1 0,0 0 0,0 0 0,0 1 0,0-1 0,0 0 0,1 0 0,-1 1 0,0-1 0,0 0 0,0 0 0,0 0 0,1 1 0,-1-1 0,0 0 0,0 0 0,0 0 0,1 0 0,-1 1 0,0-1 0,0 0 0,1 0 0,-1 0 0,0 0 0,0 0 0,1 0 0,-1 0 0,0 0 0,0 0 0,1 0 0,-1 0 0,1 0 0,7-10 0,7-24 0,-13 30 0,1-4 0,21-46 0,-22 51 0,0-1 0,1 1 0,-1-1 0,0 1 0,1 0 0,0 0 0,0 0 0,0 0 0,0 1 0,0-1 0,7-3 0,-9 5 0,1 1 0,-1-1 0,0 1 0,1 0 0,-1-1 0,1 1 0,-1 0 0,1 0 0,-1 0 0,1 0 0,-1 0 0,0 0 0,1 1 0,-1-1 0,1 0 0,-1 1 0,1-1 0,-1 1 0,0-1 0,1 1 0,-1 0 0,0-1 0,0 1 0,0 0 0,1 0 0,-1 0 0,0 0 0,0 0 0,0 0 0,-1 0 0,1 1 0,0-1 0,0 0 0,0 0 0,0 2 0,2 4 0,1 0 0,-1 0 0,-1 0 0,1 1 0,1 10 0,5 43 0,-2 1 0,-1 62 0,-7-176-1365,1 15-5461</inkml:trace>
+  <inkml:trace contextRef="#ctx0" brushRef="#br0" timeOffset="1142.35">162 325 24575,'1'12'0,"0"-1"0,1 1 0,1 0 0,5 17 0,2 7 0,3 17 0,-13-52 0,0-1 0,0 0 0,0 0 0,0 1 0,0-1 0,0 0 0,0 1 0,0-1 0,0 0 0,0 0 0,0 1 0,0-1 0,0 0 0,1 0 0,-1 1 0,0-1 0,0 0 0,0 0 0,0 0 0,1 1 0,-1-1 0,0 0 0,0 0 0,0 0 0,1 0 0,-1 1 0,0-1 0,0 0 0,1 0 0,-1 0 0,0 0 0,0 0 0,1 0 0,-1 0 0,0 0 0,0 0 0,1 0 0,-1 0 0,1 0 0,7-10 0,7-24 0,-13 30 0,1-4 0,21-46 0,-22 51 0,0-1 0,1 1 0,-1-1 0,0 1 0,1 0 0,0 0 0,0 0 0,0 0 0,0 1 0,0-1 0,7-3 0,-9 5 0,1 1 0,-1-1 0,0 1 0,1 0 0,-1-1 0,1 1 0,-1 0 0,1 0 0,-1 0 0,1 0 0,-1 0 0,0 0 0,1 1 0,-1-1 0,1 0 0,-1 1 0,1-1 0,-1 1 0,0-1 0,1 1 0,-1 0 0,0-1 0,0 1 0,0 0 0,1 0 0,-1 0 0,0 0 0,0 0 0,0 0 0,-1 0 0,1 1 0,0-1 0,0 0 0,0 0 0,0 2 0,2 4 0,1 0 0,-1 0 0,-1 0 0,1 1 0,1 10 0,5 43 0,-2 1 0,-1 62 0,-7-176-1365,1 15-5461</inkml:trace>
   <inkml:trace contextRef="#ctx0" brushRef="#br0" timeOffset="1643.49">501 1 24575,'3'3'0,"5"10"0,2 18 0,1 17 0,-1 15 0,-2 4 0,2 0 0,0-2 0,-2-7 0,0-4 0,-1-4 0,-2-6 0,-2-8 0,-1-5 0,-1-5 0,-1-10 0,0-7-8191</inkml:trace>
   <inkml:trace contextRef="#ctx0" brushRef="#br0" timeOffset="2049.64">589 455 24575,'3'-2'0,"5"-1"0,9 0 0,5-5 0,2 0 0,1 0 0,0 0 0,-3 1-8191</inkml:trace>
 </inkml:ink>
@@ -2757,7 +2891,7 @@
     </inkml:brush>
   </inkml:definitions>
   <inkml:trace contextRef="#ctx0" brushRef="#br0">1 134 24575,'27'107'0,"-5"1"0,-4 0 0,5 159 0,-24 193 0,1-445 0,1 0 0,0-1 0,1 1 0,1 0 0,8 26 0,-10-36 0,1 0 0,1-1 0,-1 1 0,1-1 0,-1 1 0,1-1 0,0 0 0,1 0 0,-1-1 0,1 1 0,0 0 0,-1-1 0,2 0 0,-1 0 0,0 0 0,1-1 0,-1 1 0,1-1 0,-1 0 0,9 2 0,21 2 0,1-1 0,-1-2 0,1-1 0,55-4 0,1 0 0,531 23 0,663-29 0,-1090 4 0,265 30 0,9 27 0,1-27 0,-433-25 0,369-4 0,-401 3 0,0 0 0,1-1 0,-1 1 0,0-1 0,0-1 0,1 1 0,4-3 0,-8 3 0,1 0 0,-1-1 0,1 0 0,-1 1 0,0-1 0,0 0 0,0 0 0,0 0 0,0 0 0,0-1 0,-1 1 0,1 0 0,-1-1 0,0 1 0,2-5 0,6-20 0,-2 1 0,-1-1 0,-1-1 0,3-49 0,-6 53 0,13-643 0,-16 537 0,1 120 0,0-1 0,0 1 0,-1 0 0,-1 0 0,0 0 0,-4-14 0,4 20 0,0 1 0,0-1 0,0 1 0,0-1 0,0 1 0,-1 0 0,1 0 0,-1 0 0,0 0 0,0 1 0,0-1 0,0 1 0,-1-1 0,1 1 0,-1 0 0,1 1 0,-1-1 0,0 1 0,-5-2 0,-15-3 0,-1 1 0,1 1 0,-42 0 0,48 2 0,-238-11 2,-302-25-685,265 6 548,-166-16 104,-1 22 60,273 26 94,-165-9 436,-446-39-423,691 43-136,-143-25 0,14 0 0,141 23 0,-120 6 0,192 3-1365,4 2-5461</inkml:trace>
-  <inkml:trace contextRef="#ctx0" brushRef="#br0" timeOffset="1395.19">1174 543 24575,'-15'0'0,"0"1"0,0 1 0,-1 0 0,1 1 0,-26 10 0,34-11 0,0 1 0,0 0 0,0 0 0,1 0 0,-1 1 0,1 0 0,0 1 0,0-1 0,1 1 0,-1 0 0,1 1 0,0-1 0,-7 12 0,8-10 0,1 1 0,0 0 0,1-1 0,0 1 0,0 0 0,1 0 0,0 0 0,0 1 0,1-1 0,0 0 0,1 9 0,-1-11 0,1 0 0,-1 0 0,2 0 0,-1-1 0,0 1 0,1 0 0,0-1 0,1 1 0,-1-1 0,1 0 0,0 0 0,0 0 0,1 0 0,-1 0 0,9 7 0,-9-9 0,1 0 0,0-1 0,0 1 0,1-1 0,-1 0 0,0 0 0,1-1 0,-1 1 0,1-1 0,-1 0 0,1 0 0,0-1 0,-1 1 0,1-1 0,0 0 0,0 0 0,-1-1 0,1 1 0,0-1 0,-1 0 0,1 0 0,-1-1 0,1 1 0,7-5 0,-6 3 0,1-1 0,-1 0 0,0 0 0,0-1 0,-1 0 0,1 0 0,-1 0 0,0-1 0,0 1 0,-1-1 0,0 0 0,0 0 0,0-1 0,-1 0 0,4-8 0,-2-2 0,0-1 0,-2 1 0,0-1 0,2-29 0,-6-76 0,0 77 0,-5-228 0,6 1104-1365,0-805-5461</inkml:trace>
+  <inkml:trace contextRef="#ctx0" brushRef="#br0" timeOffset="1395.17">1174 543 24575,'-15'0'0,"0"1"0,0 1 0,-1 0 0,1 1 0,-26 10 0,34-11 0,0 1 0,0 0 0,0 0 0,1 0 0,-1 1 0,1 0 0,0 1 0,0-1 0,1 1 0,-1 0 0,1 1 0,0-1 0,-7 12 0,8-10 0,1 1 0,0 0 0,1-1 0,0 1 0,0 0 0,1 0 0,0 0 0,0 1 0,1-1 0,0 0 0,1 9 0,-1-11 0,1 0 0,-1 0 0,2 0 0,-1-1 0,0 1 0,1 0 0,0-1 0,1 1 0,-1-1 0,1 0 0,0 0 0,0 0 0,1 0 0,-1 0 0,9 7 0,-9-9 0,1 0 0,0-1 0,0 1 0,1-1 0,-1 0 0,0 0 0,1-1 0,-1 1 0,1-1 0,-1 0 0,1 0 0,0-1 0,-1 1 0,1-1 0,0 0 0,0 0 0,-1-1 0,1 1 0,0-1 0,-1 0 0,1 0 0,-1-1 0,1 1 0,7-5 0,-6 3 0,1-1 0,-1 0 0,0 0 0,0-1 0,-1 0 0,1 0 0,-1 0 0,0-1 0,0 1 0,-1-1 0,0 0 0,0 0 0,0-1 0,-1 0 0,4-8 0,-2-2 0,0-1 0,-2 1 0,0-1 0,2-29 0,-6-76 0,0 77 0,-5-228 0,6 1104-1365,0-805-5461</inkml:trace>
   <inkml:trace contextRef="#ctx0" brushRef="#br0" timeOffset="1974.39">1205 910 24575,'10'-8'0,"0"0"0,0 0 0,0 2 0,1-1 0,0 1 0,13-5 0,-15 8 0,0-1 0,0 0 0,-1-1 0,0 0 0,0 0 0,0-1 0,-1 1 0,1-2 0,-1 1 0,-1-1 0,9-10 0,-9 5 0,0 0 0,0-1 0,-2 1 0,1-1 0,-1 0 0,-1 0 0,-1-1 0,0 1 0,0-1 0,-1 1 0,-1-1 0,0 1 0,-1-1 0,-1 1 0,-4-22 0,5 33 0,1 1 0,-1-1 0,1 1 0,-1-1 0,1 0 0,-1 1 0,0-1 0,0 1 0,0 0 0,0-1 0,0 1 0,0 0 0,0-1 0,-1 1 0,1 0 0,0 0 0,-1 0 0,1 0 0,0 0 0,-1 1 0,1-1 0,-1 0 0,0 1 0,1-1 0,-1 1 0,1-1 0,-1 1 0,0 0 0,-2-1 0,2 1 0,0 1 0,0-1 0,0 0 0,0 1 0,0-1 0,0 1 0,0 0 0,0 0 0,0 0 0,1 0 0,-1 0 0,0 0 0,0 0 0,1 0 0,-1 1 0,1-1 0,-1 1 0,1-1 0,-1 1 0,1 0 0,0-1 0,0 1 0,-1 3 0,-4 8 0,1 1 0,1-1 0,1 1 0,0 0 0,0 0 0,0 22 0,2-4 0,5 59 0,-2-74 0,1 0 0,0-1 0,1 1 0,1-1 0,0 0 0,1 0 0,1-1 0,10 16 0,-14-25 0,1 0 0,0 0 0,0-1 0,1 1 0,-1-1 0,1 0 0,1-1 0,-1 1 0,1-1 0,-1 0 0,1 0 0,0-1 0,1 1 0,-1-1 0,0-1 0,1 1 0,0-1 0,-1-1 0,1 1 0,0-1 0,13 1 0,-7-3-170,1 1-1,-1-2 0,0 0 1,0 0-1,0-2 0,0 1 1,13-7-1,12-7-6655</inkml:trace>
   <inkml:trace contextRef="#ctx0" brushRef="#br0" timeOffset="2443.09">1894 660 24575,'-3'-2'0,"0"1"0,0-1 0,0 1 0,-1 0 0,1 0 0,0 0 0,-1 0 0,1 1 0,-1-1 0,1 1 0,-1 0 0,1 0 0,-1 1 0,-5 0 0,4-1 0,0 0 0,0 0 0,1 1 0,-1-1 0,0 1 0,0 0 0,0 0 0,1 1 0,-1-1 0,1 1 0,-1 0 0,1 1 0,-1-1 0,1 1 0,0-1 0,0 1 0,1 0 0,-1 1 0,0-1 0,1 1 0,0-1 0,0 1 0,0 0 0,0 0 0,1 1 0,0-1 0,0 0 0,0 1 0,0-1 0,0 1 0,1 0 0,-1 6 0,-2 7 0,2 1 0,0 0 0,0 0 0,2 0 0,1 0 0,0 0 0,1 0 0,5 19 0,-4-27 0,0 0 0,0 0 0,1 0 0,1-1 0,-1 1 0,2-1 0,-1-1 0,2 1 0,-1-1 0,1 0 0,0 0 0,1-1 0,0 0 0,15 12 0,-16-16-72,0 0 1,1-1-1,-1 0 0,1 0 0,0 0 0,0-1 0,-1 0 0,1-1 1,1 1-1,-1-2 0,0 1 0,0-1 0,0 0 0,0-1 0,0 0 1,0 0-1,0-1 0,11-3 0,2-3-6754</inkml:trace>
 </inkml:ink>
@@ -2992,13 +3126,13 @@
   <inkml:trace contextRef="#ctx0" brushRef="#br0" timeOffset="-38415.83">1740 523 24575,'-2'1'0,"2"5"0,0 2 0,2 3 0,1 2 0,0 3 0,-1 3 0,-1-1 0,0 0 0,0-3-8191</inkml:trace>
   <inkml:trace contextRef="#ctx0" brushRef="#br0" timeOffset="-38071.49">1729 367 24575</inkml:trace>
   <inkml:trace contextRef="#ctx0" brushRef="#br0" timeOffset="-37273.46">1847 436 24575,'1'8'0,"0"0"0,1-1 0,-1 1 0,6 11 0,0 5 0,2 11 0,-9-35 0,0 1 0,0-1 0,0 0 0,0 0 0,0 0 0,0 0 0,0 1 0,0-1 0,0 0 0,0 0 0,0 0 0,0 0 0,0 1 0,0-1 0,1 0 0,-1 0 0,0 0 0,0 0 0,0 0 0,0 1 0,0-1 0,1 0 0,-1 0 0,0 0 0,0 0 0,0 0 0,0 0 0,1 0 0,-1 0 0,0 1 0,0-1 0,0 0 0,0 0 0,1 0 0,-1 0 0,0 0 0,0 0 0,0 0 0,1 0 0,5-7 0,5-16 0,-10 21 0,2-3 0,15-31 0,-17 34 0,0-1 0,1 1 0,0 0 0,0 0 0,0 0 0,0 0 0,0 0 0,0 0 0,0 0 0,1 1 0,4-3 0,-6 3 0,0 1 0,0 0 0,0-1 0,0 1 0,0 0 0,0 0 0,0 0 0,0 0 0,0 0 0,0 0 0,0 0 0,0 0 0,0 0 0,0 0 0,0 0 0,0 1 0,1-1 0,-2 0 0,1 1 0,0-1 0,0 1 0,0-1 0,0 1 0,0-1 0,0 1 0,0 0 0,-1-1 0,1 1 0,0 0 0,-1-1 0,1 1 0,0 0 0,-1 0 0,1 0 0,0 1 0,1 2 0,1 1 0,-1-1 0,0 1 0,-1 0 0,3 7 0,3 28 0,-2 1 0,-1 41 0,-5-116-1365,1 9-5461</inkml:trace>
-  <inkml:trace contextRef="#ctx0" brushRef="#br0" timeOffset="-36772.34">2095 222 24575,'2'2'0,"4"7"0,2 12 0,0 10 0,-1 10 0,-1 4 0,2-1 0,-1-1 0,-1-5 0,0-2 0,-1-3 0,-2-4 0,0-6 0,-2-2 0,-1-4 0,1-6 0,-2-5-8191</inkml:trace>
+  <inkml:trace contextRef="#ctx0" brushRef="#br0" timeOffset="-36772.36">2095 222 24575,'2'2'0,"4"7"0,2 12 0,0 10 0,-1 10 0,-1 4 0,2-1 0,-1-1 0,-1-5 0,0-2 0,-1-3 0,-2-4 0,0-6 0,-2-2 0,-1-4 0,1-6 0,-2-5-8191</inkml:trace>
   <inkml:trace contextRef="#ctx0" brushRef="#br0" timeOffset="-36366.19">2160 522 24575,'2'-2'0,"4"0"0,7 0 0,2-3 0,3 0 0,0 0 0,1-1 0,-4 2-8191</inkml:trace>
   <inkml:trace contextRef="#ctx0" brushRef="#br1" timeOffset="-43934.29">3546 89 24575,'20'70'0,"-4"1"0,-3 1 0,4 104 0,-18 127 0,1-293 0,1 0 0,0-1 0,0 1 0,1 0 0,6 17 0,-7-24 0,1 0 0,-1 0 0,1 0 0,0 0 0,0 0 0,0 0 0,0 0 0,1-1 0,-1 1 0,1-1 0,0 0 0,0 0 0,0 1 0,0-2 0,0 1 0,0 0 0,1 0 0,-1-1 0,0 0 0,7 2 0,15 1 0,0-1 0,0-1 0,0 0 0,42-4 0,-1 1 0,389 15 0,485-20 0,-797 4 0,194 19 0,6 18 0,1-18 0,-316-16 0,268-3 0,-292 2 0,0 0 0,0 0 0,0-1 0,0 0 0,0 1 0,-1-1 0,5-2 0,-6 2 0,0 0 0,-1 0 0,1 0 0,0 0 0,-1 0 0,1 0 0,-1-1 0,1 1 0,-1-1 0,0 1 0,0-1 0,1 1 0,-1-1 0,0 1 0,1-4 0,4-12 0,-1-1 0,0 0 0,-2 0 0,3-33 0,-4 35 0,9-424 0,-12 354 0,1 80 0,0-1 0,-1 0 0,1 1 0,-1-1 0,-1 0 0,-3-9 0,4 14 0,0 0 0,0-1 0,-1 1 0,0 0 0,1 0 0,-1 0 0,0 0 0,0 0 0,0 0 0,0 0 0,-1 0 0,1 1 0,0-1 0,-1 1 0,0 0 0,1 0 0,-1-1 0,0 2 0,-3-2 0,-12-2 0,0 1 0,0 0 0,-30 0 0,35 2 0,-175-8 2,-220-16-685,194 4 548,-122-10 104,-1 13 60,200 18 94,-120-5 436,-328-27-423,507 28-136,-105-15 0,10-1 0,104 15 0,-88 4 0,139 3-1365,5 0-5461</inkml:trace>
   <inkml:trace contextRef="#ctx0" brushRef="#br1" timeOffset="-42539.1">4405 358 24575,'-11'0'0,"-1"1"0,1 0 0,0 1 0,0 0 0,-19 6 0,25-7 0,0 1 0,0 0 0,0 0 0,0 1 0,0-1 0,1 1 0,-1 0 0,1 0 0,0 0 0,0 0 0,0 1 0,0 0 0,-5 7 0,7-7 0,-1 1 0,1 1 0,1-1 0,-1 0 0,1 0 0,0 0 0,0 1 0,1-1 0,-1 1 0,1-1 0,1 6 0,-1-7 0,1 0 0,-1 0 0,1 0 0,0 0 0,0-1 0,1 1 0,-1 0 0,1-1 0,0 1 0,0-1 0,0 1 0,0-1 0,1 0 0,0 0 0,5 5 0,-5-6 0,-1 0 0,1 0 0,0-1 0,0 1 0,1-1 0,-1 0 0,0 0 0,0 0 0,1 0 0,-1 0 0,0-1 0,1 1 0,-1-1 0,1 0 0,-1 0 0,1 0 0,-1 0 0,1-1 0,-1 1 0,0-1 0,1 0 0,-1 0 0,0 0 0,6-2 0,-4 0 0,-1 1 0,1-1 0,-1 0 0,1 0 0,-1 0 0,0 0 0,0-1 0,-1 1 0,1-1 0,-1 0 0,0 0 0,0 0 0,0 0 0,-1-1 0,3-5 0,-1-1 0,-1-1 0,0 1 0,-1-1 0,1-19 0,-3-50 0,-1 51 0,-3-151 0,4 728-1365,0-530-5461</inkml:trace>
   <inkml:trace contextRef="#ctx0" brushRef="#br1" timeOffset="-41959.89">4427 600 24575,'7'-5'0,"1"0"0,-1 0 0,0 0 0,1 1 0,0 0 0,10-3 0,-11 5 0,-1-1 0,1 0 0,-1 0 0,0 0 0,0 0 0,-1-1 0,1 0 0,-1 0 0,0 0 0,0-1 0,5-6 0,-5 3 0,0 0 0,-1 0 0,-1-1 0,0 1 0,0-1 0,-1 0 0,0 1 0,0-1 0,-1 0 0,0 0 0,-1 0 0,0 0 0,-1 0 0,0 0 0,-4-14 0,5 22 0,-1 0 0,1 0 0,0 0 0,-1 0 0,1 0 0,-1 0 0,0 0 0,1 0 0,-1 0 0,0 0 0,1 1 0,-1-1 0,0 0 0,0 0 0,0 0 0,0 1 0,0-1 0,0 0 0,0 1 0,0-1 0,0 1 0,0-1 0,-1 1 0,1 0 0,0-1 0,0 1 0,0 0 0,-1 0 0,0 0 0,0 0 0,1 0 0,-1 0 0,1 0 0,-1 1 0,1-1 0,-1 0 0,1 1 0,-1 0 0,1-1 0,0 1 0,-1 0 0,1-1 0,0 1 0,0 0 0,0 0 0,-1 0 0,1 0 0,0 0 0,0 0 0,0 0 0,1 0 0,-1 0 0,-1 3 0,-2 4 0,1 1 0,0 0 0,0 0 0,1 0 0,0 0 0,0 15 0,1-2 0,4 38 0,-2-49 0,1 0 0,1 0 0,0-1 0,0 1 0,1 0 0,1-1 0,0 0 0,7 11 0,-10-17 0,1 0 0,0-1 0,0 1 0,0 0 0,1-1 0,-1 0 0,1 0 0,0 0 0,0 0 0,0 0 0,1-1 0,-1 0 0,1 1 0,-1-1 0,1-1 0,0 1 0,0-1 0,0 0 0,0 0 0,0 0 0,10 0 0,-6-1-170,1 0-1,0-1 0,-1-1 1,1 1-1,-1-2 0,1 1 1,9-4-1,8-5-6655</inkml:trace>
   <inkml:trace contextRef="#ctx0" brushRef="#br1" timeOffset="-41491.19">4932 435 24575,'-2'-1'0,"-1"0"0,1 0 0,-1 0 0,1 1 0,0-1 0,-1 0 0,1 1 0,-1 0 0,0-1 0,1 1 0,-1 0 0,1 0 0,-1 0 0,-3 1 0,2 0 0,0-1 0,1 0 0,-1 0 0,1 0 0,-1 1 0,1 0 0,-1-1 0,1 1 0,-1 0 0,1 1 0,0-1 0,0 0 0,-1 1 0,1 0 0,0 0 0,1-1 0,-1 2 0,0-1 0,1 0 0,-1 0 0,1 1 0,0-1 0,0 1 0,0 0 0,0-1 0,0 1 0,1 0 0,-1 0 0,1 0 0,0 0 0,0 0 0,-1 5 0,0 4 0,0 0 0,0 1 0,1-1 0,1 1 0,1-1 0,0 1 0,0-1 0,4 14 0,-3-19 0,0 0 0,1 0 0,0 0 0,0 0 0,0 0 0,1 0 0,1-1 0,-1 0 0,1 1 0,0-2 0,0 1 0,1 0 0,0-1 0,11 8 0,-12-10-72,0-1 1,1 0-1,-1 0 0,1 0 0,-1 0 0,1 0 0,0-1 0,0 0 1,0 0-1,-1-1 0,1 0 0,0 0 0,0 0 0,0 0 0,0-1 1,0 0-1,0 0 0,8-2 0,1-2-6754</inkml:trace>
-  <inkml:trace contextRef="#ctx0" brushRef="#br2" timeOffset="-52515.31">925 194 24575,'0'43'0,"-2"0"0,-11 57 0,5-51 0,-1 65 0,7-66 0,-1-25 0,0 0 0,-2 0 0,0-1 0,-11 26 0,14-43 0,0 0 0,-1 0 0,1-1 0,-1 1 0,0-1 0,0 0 0,-1 0 0,0 0 0,1 0 0,-1-1 0,-1 1 0,1-1 0,0 0 0,-7 4 0,4-4 0,0 0 0,0-1 0,1 1 0,-2-1 0,1 0 0,0-1 0,0 0 0,-1 0 0,1 0 0,-13-1 0,-19-3 0,1-1 0,-63-15 0,2 0 0,-124-9 0,154 21 0,45 5 0,14 2 0,1-1 0,0 0 0,0 0 0,-17-5 0,24 5 0,0 0 0,0 0 0,0 1 0,0-1 0,0 0 0,1-1 0,-1 1 0,0 0 0,0 0 0,1-1 0,-1 1 0,1-1 0,0 1 0,-1-1 0,1 0 0,0 1 0,0-1 0,0 0 0,0 0 0,0 0 0,1 0 0,-1 0 0,1 1 0,-1-1 0,1-3 0,-1-19 0,1 0 0,5-32 0,0-1 0,-3 20 0,1-29 0,-7-89 0,1 138 0,-10-28 0,8 27 0,-4-21 0,9 38 0,0 0 0,0 0 0,0 0 0,0 0 0,0 0 0,0 1 0,0-1 0,0 0 0,0 0 0,1 0 0,-1 0 0,0 0 0,1 0 0,-1 0 0,1 0 0,-1 0 0,1 0 0,0 0 0,-1 1 0,1-1 0,0 0 0,0 1 0,-1-1 0,1 0 0,0 1 0,0-1 0,0 1 0,0-1 0,0 1 0,0-1 0,0 1 0,0-1 0,0 1 0,2 0 0,3-2 0,1 1 0,0 1 0,-1-1 0,12 1 0,-10 0 0,314 2 0,-69-1 0,-144-8-1365,-96 6-5461</inkml:trace>
+  <inkml:trace contextRef="#ctx0" brushRef="#br2" timeOffset="-52515.32">925 194 24575,'0'43'0,"-2"0"0,-11 57 0,5-51 0,-1 65 0,7-66 0,-1-25 0,0 0 0,-2 0 0,0-1 0,-11 26 0,14-43 0,0 0 0,-1 0 0,1-1 0,-1 1 0,0-1 0,0 0 0,-1 0 0,0 0 0,1 0 0,-1-1 0,-1 1 0,1-1 0,0 0 0,-7 4 0,4-4 0,0 0 0,0-1 0,1 1 0,-2-1 0,1 0 0,0-1 0,0 0 0,-1 0 0,1 0 0,-13-1 0,-19-3 0,1-1 0,-63-15 0,2 0 0,-124-9 0,154 21 0,45 5 0,14 2 0,1-1 0,0 0 0,0 0 0,-17-5 0,24 5 0,0 0 0,0 0 0,0 1 0,0-1 0,0 0 0,1-1 0,-1 1 0,0 0 0,0 0 0,1-1 0,-1 1 0,1-1 0,0 1 0,-1-1 0,1 0 0,0 1 0,0-1 0,0 0 0,0 0 0,0 0 0,1 0 0,-1 0 0,1 1 0,-1-1 0,1-3 0,-1-19 0,1 0 0,5-32 0,0-1 0,-3 20 0,1-29 0,-7-89 0,1 138 0,-10-28 0,8 27 0,-4-21 0,9 38 0,0 0 0,0 0 0,0 0 0,0 0 0,0 0 0,0 1 0,0-1 0,0 0 0,0 0 0,1 0 0,-1 0 0,0 0 0,1 0 0,-1 0 0,1 0 0,-1 0 0,1 0 0,0 0 0,-1 1 0,1-1 0,0 0 0,0 1 0,-1-1 0,1 0 0,0 1 0,0-1 0,0 1 0,0-1 0,0 1 0,0-1 0,0 1 0,0-1 0,0 1 0,2 0 0,3-2 0,1 1 0,0 1 0,-1-1 0,12 1 0,-10 0 0,314 2 0,-69-1 0,-144-8-1365,-96 6-5461</inkml:trace>
   <inkml:trace contextRef="#ctx0" brushRef="#br2" timeOffset="-51701.6">248 291 24575,'-2'0'0,"0"0"0,-1 0 0,1 0 0,0 0 0,0 0 0,0 1 0,0-1 0,0 1 0,0-1 0,0 1 0,0 0 0,0 0 0,0 0 0,0 0 0,0 0 0,0 0 0,1 0 0,-1 0 0,0 1 0,1-1 0,-1 0 0,1 1 0,0-1 0,0 1 0,-1 0 0,1-1 0,-1 4 0,1-2 0,0 0 0,1-1 0,-1 1 0,1 0 0,0-1 0,0 1 0,0 0 0,0 0 0,1-1 0,-1 1 0,1 0 0,0-1 0,0 1 0,0 0 0,0-1 0,0 1 0,1-1 0,-1 0 0,3 4 0,6 5 0,0-1 0,1 0 0,1 0 0,0-1 0,0 0 0,22 12 0,25 18 0,-56-37 0,0 1 0,0 0 0,-1-1 0,1 1 0,-1 0 0,1 0 0,-1 0 0,0 0 0,1 4 0,-2-6 0,-1 0 0,1 0 0,-1 0 0,0 0 0,1 0 0,-1 0 0,0 0 0,0 1 0,0-1 0,0 0 0,0 0 0,0 0 0,-1 0 0,1 0 0,0 0 0,-1 0 0,1 1 0,-1-1 0,1 0 0,-1 0 0,1 0 0,-1-1 0,0 1 0,1 0 0,-1 0 0,0 0 0,0 0 0,0 0 0,0-1 0,0 1 0,0 0 0,-1 0 0,-5 3 0,-1-1 0,1 0 0,-1 0 0,0-1 0,1 0 0,-13 3 0,15-5 0,0 1 0,0 0 0,0-1 0,0 0 0,0 0 0,0 0 0,0 0 0,1-1 0,-1 0 0,0 0 0,0 0 0,-5-2 0,9 2-85,-1 0 0,1 1-1,-1-1 1,1 0 0,-1 0-1,1-1 1,0 1 0,0 0-1,0 0 1,0-1 0,0 1-1,0 0 1,0-1 0,0 1-1,-1-3 1,-2-10-6741</inkml:trace>
   <inkml:trace contextRef="#ctx0" brushRef="#br2" timeOffset="-51311.01">461 349 24575,'4'1'0,"3"6"0,0 5 0,-1 6 0,-2 3 0,-1 2 0,3 0 0,-1 2 0,0 2 0,-1-1 0,-2-3 0,-1-2 0,0-5-8191</inkml:trace>
   <inkml:trace contextRef="#ctx0" brushRef="#br2" timeOffset="-51044.79">451 175 24575,'0'0'-8191</inkml:trace>

</xml_diff>